<commit_message>
add make compare flag false when file load
</commit_message>
<xml_diff>
--- a/articats/Project Management Report/SETeamProject_Team7_PMReport_v0.1.docx
+++ b/articats/Project Management Report/SETeamProject_Team7_PMReport_v0.1.docx
@@ -913,6 +913,8 @@
       <w:sdtPr>
         <w:rPr>
           <w:rFonts w:cstheme="minorBidi"/>
+          <w:b/>
+          <w:bCs/>
           <w:color w:val="4C483D" w:themeColor="text2"/>
           <w:sz w:val="12"/>
           <w:szCs w:val="20"/>
@@ -926,7 +928,6 @@
       <w:sdtEndPr>
         <w:rPr>
           <w:rFonts w:cs="맑은 고딕"/>
-          <w:b/>
           <w:noProof/>
           <w:sz w:val="28"/>
           <w:szCs w:val="28"/>
@@ -970,7 +971,6 @@
         <w:p>
           <w:pPr>
             <w:rPr>
-              <w:rFonts w:hint="eastAsia"/>
               <w:lang w:val="ko-KR"/>
             </w:rPr>
           </w:pPr>
@@ -1068,7 +1068,6 @@
         <w:p>
           <w:pPr>
             <w:rPr>
-              <w:rFonts w:hint="eastAsia"/>
               <w:b/>
               <w:sz w:val="28"/>
               <w:szCs w:val="28"/>
@@ -1186,7 +1185,6 @@
         <w:p>
           <w:pPr>
             <w:rPr>
-              <w:rFonts w:hint="eastAsia"/>
               <w:b/>
               <w:sz w:val="28"/>
               <w:szCs w:val="28"/>
@@ -1285,28 +1283,38 @@
           <w:numId w:val="28"/>
         </w:numPr>
         <w:ind w:leftChars="0"/>
+        <w:rPr>
+          <w:rFonts w:ascii="맑은 고딕" w:eastAsia="맑은 고딕" w:hAnsi="맑은 고딕"/>
+        </w:rPr>
       </w:pPr>
       <w:r>
         <w:rPr>
-          <w:rFonts w:eastAsia="바탕"/>
+          <w:rFonts w:ascii="맑은 고딕" w:eastAsia="맑은 고딕" w:hAnsi="맑은 고딕"/>
         </w:rPr>
-        <w:t>Project Repository Address</w:t>
+        <w:t>Repository Address</w:t>
       </w:r>
     </w:p>
     <w:p>
       <w:pPr>
         <w:pStyle w:val="afa"/>
         <w:ind w:leftChars="0" w:left="760"/>
+        <w:rPr>
+          <w:rFonts w:ascii="맑은 고딕" w:eastAsia="맑은 고딕" w:hAnsi="맑은 고딕"/>
+        </w:rPr>
       </w:pPr>
       <w:hyperlink r:id="rId12" w:history="1">
         <w:r>
           <w:rPr>
             <w:rStyle w:val="af"/>
+            <w:rFonts w:ascii="맑은 고딕" w:eastAsia="맑은 고딕" w:hAnsi="맑은 고딕"/>
           </w:rPr>
           <w:t>https://github.com/minn951120/SimpleMerge</w:t>
         </w:r>
       </w:hyperlink>
       <w:r>
+        <w:rPr>
+          <w:rFonts w:ascii="맑은 고딕" w:eastAsia="맑은 고딕" w:hAnsi="맑은 고딕"/>
+        </w:rPr>
         <w:t xml:space="preserve"> </w:t>
       </w:r>
     </w:p>
@@ -1318,18 +1326,15 @@
           <w:numId w:val="28"/>
         </w:numPr>
         <w:ind w:leftChars="0"/>
+        <w:rPr>
+          <w:rFonts w:ascii="맑은 고딕" w:eastAsia="맑은 고딕" w:hAnsi="맑은 고딕"/>
+        </w:rPr>
       </w:pPr>
       <w:r>
         <w:rPr>
           <w:rFonts w:ascii="맑은 고딕" w:eastAsia="맑은 고딕" w:hAnsi="맑은 고딕" w:cs="맑은 고딕" w:hint="eastAsia"/>
         </w:rPr>
-        <w:t xml:space="preserve">프로젝트 관리자 </w:t>
-      </w:r>
-      <w:r>
-        <w:rPr>
-          <w:rFonts w:ascii="맑은 고딕" w:eastAsia="맑은 고딕" w:hAnsi="맑은 고딕" w:cs="맑은 고딕"/>
-        </w:rPr>
-        <w:t>(Repository Owner)</w:t>
+        <w:t>프로젝트 관리자</w:t>
       </w:r>
     </w:p>
     <w:p>
@@ -1360,9 +1365,9 @@
         <w:tblLook w:val="04A0" w:firstRow="1" w:lastRow="0" w:firstColumn="1" w:lastColumn="0" w:noHBand="0" w:noVBand="1"/>
       </w:tblPr>
       <w:tblGrid>
-        <w:gridCol w:w="889"/>
-        <w:gridCol w:w="1132"/>
-        <w:gridCol w:w="6749"/>
+        <w:gridCol w:w="923"/>
+        <w:gridCol w:w="1156"/>
+        <w:gridCol w:w="6691"/>
       </w:tblGrid>
       <w:tr>
         <w:trPr>
@@ -1393,22 +1398,18 @@
               <w:spacing w:after="0" w:line="240" w:lineRule="auto"/>
               <w:jc w:val="center"/>
               <w:rPr>
-                <w:rFonts w:ascii="Segoe UI" w:eastAsia="굴림" w:hAnsi="Segoe UI" w:cs="Segoe UI"/>
+                <w:rFonts w:cs="Segoe UI"/>
                 <w:b/>
                 <w:bCs/>
                 <w:color w:val="24292E"/>
-                <w:sz w:val="24"/>
-                <w:szCs w:val="24"/>
               </w:rPr>
             </w:pPr>
             <w:r>
               <w:rPr>
-                <w:rFonts w:ascii="Segoe UI" w:eastAsia="굴림" w:hAnsi="Segoe UI" w:cs="Segoe UI"/>
+                <w:rFonts w:cs="Segoe UI"/>
                 <w:b/>
                 <w:bCs/>
                 <w:color w:val="24292E"/>
-                <w:sz w:val="24"/>
-                <w:szCs w:val="24"/>
               </w:rPr>
               <w:t>구성</w:t>
             </w:r>
@@ -1438,22 +1439,18 @@
               <w:spacing w:after="0" w:line="240" w:lineRule="auto"/>
               <w:jc w:val="center"/>
               <w:rPr>
-                <w:rFonts w:ascii="Segoe UI" w:eastAsia="굴림" w:hAnsi="Segoe UI" w:cs="Segoe UI"/>
+                <w:rFonts w:cs="Segoe UI"/>
                 <w:b/>
                 <w:bCs/>
                 <w:color w:val="24292E"/>
-                <w:sz w:val="24"/>
-                <w:szCs w:val="24"/>
               </w:rPr>
             </w:pPr>
             <w:r>
               <w:rPr>
-                <w:rFonts w:ascii="Segoe UI" w:eastAsia="굴림" w:hAnsi="Segoe UI" w:cs="Segoe UI"/>
+                <w:rFonts w:cs="Segoe UI"/>
                 <w:b/>
                 <w:bCs/>
                 <w:color w:val="24292E"/>
-                <w:sz w:val="24"/>
-                <w:szCs w:val="24"/>
               </w:rPr>
               <w:t>이름</w:t>
             </w:r>
@@ -1483,22 +1480,18 @@
               <w:spacing w:after="0" w:line="240" w:lineRule="auto"/>
               <w:jc w:val="center"/>
               <w:rPr>
-                <w:rFonts w:ascii="Segoe UI" w:eastAsia="굴림" w:hAnsi="Segoe UI" w:cs="Segoe UI"/>
+                <w:rFonts w:cs="Segoe UI"/>
                 <w:b/>
                 <w:bCs/>
                 <w:color w:val="24292E"/>
-                <w:sz w:val="24"/>
-                <w:szCs w:val="24"/>
               </w:rPr>
             </w:pPr>
             <w:r>
               <w:rPr>
-                <w:rFonts w:ascii="Segoe UI" w:eastAsia="굴림" w:hAnsi="Segoe UI" w:cs="Segoe UI"/>
+                <w:rFonts w:cs="Segoe UI"/>
                 <w:b/>
                 <w:bCs/>
                 <w:color w:val="24292E"/>
-                <w:sz w:val="24"/>
-                <w:szCs w:val="24"/>
               </w:rPr>
               <w:t>역할</w:t>
             </w:r>
@@ -1532,18 +1525,14 @@
             <w:pPr>
               <w:spacing w:after="0" w:line="240" w:lineRule="auto"/>
               <w:rPr>
-                <w:rFonts w:ascii="Segoe UI" w:eastAsia="굴림" w:hAnsi="Segoe UI" w:cs="Segoe UI"/>
+                <w:rFonts w:cs="Segoe UI"/>
                 <w:color w:val="24292E"/>
-                <w:sz w:val="24"/>
-                <w:szCs w:val="24"/>
               </w:rPr>
             </w:pPr>
             <w:r>
               <w:rPr>
-                <w:rFonts w:ascii="Segoe UI" w:eastAsia="굴림" w:hAnsi="Segoe UI" w:cs="Segoe UI"/>
+                <w:rFonts w:cs="Segoe UI"/>
                 <w:color w:val="24292E"/>
-                <w:sz w:val="24"/>
-                <w:szCs w:val="24"/>
               </w:rPr>
               <w:t>팀장</w:t>
             </w:r>
@@ -1572,18 +1561,14 @@
             <w:pPr>
               <w:spacing w:after="0" w:line="240" w:lineRule="auto"/>
               <w:rPr>
-                <w:rFonts w:ascii="Segoe UI" w:eastAsia="굴림" w:hAnsi="Segoe UI" w:cs="Segoe UI"/>
+                <w:rFonts w:cs="Segoe UI"/>
                 <w:color w:val="24292E"/>
-                <w:sz w:val="24"/>
-                <w:szCs w:val="24"/>
               </w:rPr>
             </w:pPr>
             <w:r>
               <w:rPr>
-                <w:rFonts w:ascii="Segoe UI" w:eastAsia="굴림" w:hAnsi="Segoe UI" w:cs="Segoe UI"/>
+                <w:rFonts w:cs="Segoe UI"/>
                 <w:color w:val="24292E"/>
-                <w:sz w:val="24"/>
-                <w:szCs w:val="24"/>
               </w:rPr>
               <w:t>김정민</w:t>
             </w:r>
@@ -1612,36 +1597,28 @@
             <w:pPr>
               <w:spacing w:after="0" w:line="240" w:lineRule="auto"/>
               <w:rPr>
-                <w:rFonts w:ascii="Segoe UI" w:eastAsia="굴림" w:hAnsi="Segoe UI" w:cs="Segoe UI"/>
+                <w:rFonts w:cs="Segoe UI"/>
                 <w:color w:val="24292E"/>
-                <w:sz w:val="24"/>
-                <w:szCs w:val="24"/>
               </w:rPr>
             </w:pPr>
             <w:r>
               <w:rPr>
-                <w:rFonts w:ascii="Segoe UI" w:eastAsia="굴림" w:hAnsi="Segoe UI" w:cs="Segoe UI"/>
+                <w:rFonts w:cs="Segoe UI"/>
                 <w:color w:val="24292E"/>
-                <w:sz w:val="24"/>
-                <w:szCs w:val="24"/>
               </w:rPr>
               <w:t>Cont</w:t>
             </w:r>
             <w:r>
               <w:rPr>
-                <w:rFonts w:ascii="Segoe UI" w:eastAsia="굴림" w:hAnsi="Segoe UI" w:cs="Segoe UI" w:hint="eastAsia"/>
+                <w:rFonts w:cs="Segoe UI" w:hint="eastAsia"/>
                 <w:color w:val="24292E"/>
-                <w:sz w:val="24"/>
-                <w:szCs w:val="24"/>
               </w:rPr>
               <w:t>r</w:t>
             </w:r>
             <w:r>
               <w:rPr>
-                <w:rFonts w:ascii="Segoe UI" w:eastAsia="굴림" w:hAnsi="Segoe UI" w:cs="Segoe UI"/>
+                <w:rFonts w:cs="Segoe UI"/>
                 <w:color w:val="24292E"/>
-                <w:sz w:val="24"/>
-                <w:szCs w:val="24"/>
               </w:rPr>
               <w:t>oller, Code Review, Project Manager</w:t>
             </w:r>
@@ -1675,18 +1652,14 @@
             <w:pPr>
               <w:spacing w:after="0" w:line="240" w:lineRule="auto"/>
               <w:rPr>
-                <w:rFonts w:ascii="Segoe UI" w:eastAsia="굴림" w:hAnsi="Segoe UI" w:cs="Segoe UI"/>
+                <w:rFonts w:cs="Segoe UI"/>
                 <w:color w:val="24292E"/>
-                <w:sz w:val="24"/>
-                <w:szCs w:val="24"/>
               </w:rPr>
             </w:pPr>
             <w:r>
               <w:rPr>
-                <w:rFonts w:ascii="Segoe UI" w:eastAsia="굴림" w:hAnsi="Segoe UI" w:cs="Segoe UI"/>
+                <w:rFonts w:cs="Segoe UI"/>
                 <w:color w:val="24292E"/>
-                <w:sz w:val="24"/>
-                <w:szCs w:val="24"/>
               </w:rPr>
               <w:t>팀원</w:t>
             </w:r>
@@ -1715,18 +1688,14 @@
             <w:pPr>
               <w:spacing w:after="0" w:line="240" w:lineRule="auto"/>
               <w:rPr>
-                <w:rFonts w:ascii="Segoe UI" w:eastAsia="굴림" w:hAnsi="Segoe UI" w:cs="Segoe UI"/>
+                <w:rFonts w:cs="Segoe UI"/>
                 <w:color w:val="24292E"/>
-                <w:sz w:val="24"/>
-                <w:szCs w:val="24"/>
               </w:rPr>
             </w:pPr>
             <w:r>
               <w:rPr>
-                <w:rFonts w:ascii="Segoe UI" w:eastAsia="굴림" w:hAnsi="Segoe UI" w:cs="Segoe UI"/>
+                <w:rFonts w:cs="Segoe UI"/>
                 <w:color w:val="24292E"/>
-                <w:sz w:val="24"/>
-                <w:szCs w:val="24"/>
               </w:rPr>
               <w:t>김상헌</w:t>
             </w:r>
@@ -1755,18 +1724,14 @@
             <w:pPr>
               <w:spacing w:after="0" w:line="240" w:lineRule="auto"/>
               <w:rPr>
-                <w:rFonts w:ascii="Segoe UI" w:eastAsia="굴림" w:hAnsi="Segoe UI" w:cs="Segoe UI"/>
+                <w:rFonts w:cs="Segoe UI"/>
                 <w:color w:val="24292E"/>
-                <w:sz w:val="24"/>
-                <w:szCs w:val="24"/>
               </w:rPr>
             </w:pPr>
             <w:r>
               <w:rPr>
-                <w:rFonts w:ascii="Segoe UI" w:eastAsia="굴림" w:hAnsi="Segoe UI" w:cs="Segoe UI"/>
+                <w:rFonts w:cs="Segoe UI"/>
                 <w:color w:val="24292E"/>
-                <w:sz w:val="24"/>
-                <w:szCs w:val="24"/>
               </w:rPr>
               <w:t>Model, SRS, demo presentation, quality assurance</w:t>
             </w:r>
@@ -1800,18 +1765,14 @@
             <w:pPr>
               <w:spacing w:after="0" w:line="240" w:lineRule="auto"/>
               <w:rPr>
-                <w:rFonts w:ascii="Segoe UI" w:eastAsia="굴림" w:hAnsi="Segoe UI" w:cs="Segoe UI"/>
+                <w:rFonts w:cs="Segoe UI"/>
                 <w:color w:val="24292E"/>
-                <w:sz w:val="24"/>
-                <w:szCs w:val="24"/>
               </w:rPr>
             </w:pPr>
             <w:r>
               <w:rPr>
-                <w:rFonts w:ascii="Segoe UI" w:eastAsia="굴림" w:hAnsi="Segoe UI" w:cs="Segoe UI"/>
+                <w:rFonts w:cs="Segoe UI"/>
                 <w:color w:val="24292E"/>
-                <w:sz w:val="24"/>
-                <w:szCs w:val="24"/>
               </w:rPr>
               <w:t>팀원</w:t>
             </w:r>
@@ -1840,18 +1801,14 @@
             <w:pPr>
               <w:spacing w:after="0" w:line="240" w:lineRule="auto"/>
               <w:rPr>
-                <w:rFonts w:ascii="Segoe UI" w:eastAsia="굴림" w:hAnsi="Segoe UI" w:cs="Segoe UI"/>
+                <w:rFonts w:cs="Segoe UI"/>
                 <w:color w:val="24292E"/>
-                <w:sz w:val="24"/>
-                <w:szCs w:val="24"/>
               </w:rPr>
             </w:pPr>
             <w:r>
               <w:rPr>
-                <w:rFonts w:ascii="Segoe UI" w:eastAsia="굴림" w:hAnsi="Segoe UI" w:cs="Segoe UI"/>
+                <w:rFonts w:cs="Segoe UI"/>
                 <w:color w:val="24292E"/>
-                <w:sz w:val="24"/>
-                <w:szCs w:val="24"/>
               </w:rPr>
               <w:t>양종만</w:t>
             </w:r>
@@ -1880,18 +1837,14 @@
             <w:pPr>
               <w:spacing w:after="0" w:line="240" w:lineRule="auto"/>
               <w:rPr>
-                <w:rFonts w:ascii="Segoe UI" w:eastAsia="굴림" w:hAnsi="Segoe UI" w:cs="Segoe UI"/>
+                <w:rFonts w:cs="Segoe UI"/>
                 <w:color w:val="24292E"/>
-                <w:sz w:val="24"/>
-                <w:szCs w:val="24"/>
               </w:rPr>
             </w:pPr>
             <w:r>
               <w:rPr>
-                <w:rFonts w:ascii="Segoe UI" w:eastAsia="굴림" w:hAnsi="Segoe UI" w:cs="Segoe UI"/>
+                <w:rFonts w:cs="Segoe UI"/>
                 <w:color w:val="24292E"/>
-                <w:sz w:val="24"/>
-                <w:szCs w:val="24"/>
               </w:rPr>
               <w:t>Model, LCS, test/design/analysis/implementation docs</w:t>
             </w:r>
@@ -1925,18 +1878,14 @@
             <w:pPr>
               <w:spacing w:after="0" w:line="240" w:lineRule="auto"/>
               <w:rPr>
-                <w:rFonts w:ascii="Segoe UI" w:eastAsia="굴림" w:hAnsi="Segoe UI" w:cs="Segoe UI"/>
+                <w:rFonts w:cs="Segoe UI"/>
                 <w:color w:val="24292E"/>
-                <w:sz w:val="24"/>
-                <w:szCs w:val="24"/>
               </w:rPr>
             </w:pPr>
             <w:r>
               <w:rPr>
-                <w:rFonts w:ascii="Segoe UI" w:eastAsia="굴림" w:hAnsi="Segoe UI" w:cs="Segoe UI"/>
+                <w:rFonts w:cs="Segoe UI"/>
                 <w:color w:val="24292E"/>
-                <w:sz w:val="24"/>
-                <w:szCs w:val="24"/>
               </w:rPr>
               <w:t>팀원</w:t>
             </w:r>
@@ -1965,18 +1914,14 @@
             <w:pPr>
               <w:spacing w:after="0" w:line="240" w:lineRule="auto"/>
               <w:rPr>
-                <w:rFonts w:ascii="Segoe UI" w:eastAsia="굴림" w:hAnsi="Segoe UI" w:cs="Segoe UI"/>
+                <w:rFonts w:cs="Segoe UI"/>
                 <w:color w:val="24292E"/>
-                <w:sz w:val="24"/>
-                <w:szCs w:val="24"/>
               </w:rPr>
             </w:pPr>
             <w:r>
               <w:rPr>
-                <w:rFonts w:ascii="Segoe UI" w:eastAsia="굴림" w:hAnsi="Segoe UI" w:cs="Segoe UI"/>
+                <w:rFonts w:cs="Segoe UI"/>
                 <w:color w:val="24292E"/>
-                <w:sz w:val="24"/>
-                <w:szCs w:val="24"/>
               </w:rPr>
               <w:t>이동현</w:t>
             </w:r>
@@ -2005,18 +1950,14 @@
             <w:pPr>
               <w:spacing w:after="0" w:line="240" w:lineRule="auto"/>
               <w:rPr>
-                <w:rFonts w:ascii="Segoe UI" w:eastAsia="굴림" w:hAnsi="Segoe UI" w:cs="Segoe UI"/>
+                <w:rFonts w:cs="Segoe UI"/>
                 <w:color w:val="24292E"/>
-                <w:sz w:val="24"/>
-                <w:szCs w:val="24"/>
               </w:rPr>
             </w:pPr>
             <w:r>
               <w:rPr>
-                <w:rFonts w:ascii="Segoe UI" w:eastAsia="굴림" w:hAnsi="Segoe UI" w:cs="Segoe UI"/>
+                <w:rFonts w:cs="Segoe UI"/>
                 <w:color w:val="24292E"/>
-                <w:sz w:val="24"/>
-                <w:szCs w:val="24"/>
               </w:rPr>
               <w:t>Model, SRS</w:t>
             </w:r>
@@ -2050,18 +1991,14 @@
             <w:pPr>
               <w:spacing w:after="0" w:line="240" w:lineRule="auto"/>
               <w:rPr>
-                <w:rFonts w:ascii="Segoe UI" w:eastAsia="굴림" w:hAnsi="Segoe UI" w:cs="Segoe UI"/>
+                <w:rFonts w:cs="Segoe UI"/>
                 <w:color w:val="24292E"/>
-                <w:sz w:val="24"/>
-                <w:szCs w:val="24"/>
               </w:rPr>
             </w:pPr>
             <w:r>
               <w:rPr>
-                <w:rFonts w:ascii="Segoe UI" w:eastAsia="굴림" w:hAnsi="Segoe UI" w:cs="Segoe UI"/>
+                <w:rFonts w:cs="Segoe UI"/>
                 <w:color w:val="24292E"/>
-                <w:sz w:val="24"/>
-                <w:szCs w:val="24"/>
               </w:rPr>
               <w:t>팀원</w:t>
             </w:r>
@@ -2090,19 +2027,15 @@
             <w:pPr>
               <w:spacing w:after="0" w:line="240" w:lineRule="auto"/>
               <w:rPr>
-                <w:rFonts w:ascii="Segoe UI" w:eastAsia="굴림" w:hAnsi="Segoe UI" w:cs="Segoe UI"/>
+                <w:rFonts w:cs="Segoe UI"/>
                 <w:color w:val="24292E"/>
-                <w:sz w:val="24"/>
-                <w:szCs w:val="24"/>
               </w:rPr>
             </w:pPr>
             <w:proofErr w:type="spellStart"/>
             <w:r>
               <w:rPr>
-                <w:rFonts w:ascii="Segoe UI" w:eastAsia="굴림" w:hAnsi="Segoe UI" w:cs="Segoe UI"/>
+                <w:rFonts w:cs="Segoe UI"/>
                 <w:color w:val="24292E"/>
-                <w:sz w:val="24"/>
-                <w:szCs w:val="24"/>
               </w:rPr>
               <w:t>임기찬</w:t>
             </w:r>
@@ -2132,18 +2065,14 @@
             <w:pPr>
               <w:spacing w:after="0" w:line="240" w:lineRule="auto"/>
               <w:rPr>
-                <w:rFonts w:ascii="Segoe UI" w:eastAsia="굴림" w:hAnsi="Segoe UI" w:cs="Segoe UI"/>
+                <w:rFonts w:cs="Segoe UI"/>
                 <w:color w:val="24292E"/>
-                <w:sz w:val="24"/>
-                <w:szCs w:val="24"/>
               </w:rPr>
             </w:pPr>
             <w:r>
               <w:rPr>
-                <w:rFonts w:ascii="Segoe UI" w:eastAsia="굴림" w:hAnsi="Segoe UI" w:cs="Segoe UI"/>
+                <w:rFonts w:cs="Segoe UI"/>
                 <w:color w:val="24292E"/>
-                <w:sz w:val="24"/>
-                <w:szCs w:val="24"/>
               </w:rPr>
               <w:t>View, Controller, test/design/analysis/implementation docs</w:t>
             </w:r>
@@ -2177,18 +2106,14 @@
             <w:pPr>
               <w:spacing w:after="0" w:line="240" w:lineRule="auto"/>
               <w:rPr>
-                <w:rFonts w:ascii="Segoe UI" w:eastAsia="굴림" w:hAnsi="Segoe UI" w:cs="Segoe UI"/>
+                <w:rFonts w:cs="Segoe UI"/>
                 <w:color w:val="24292E"/>
-                <w:sz w:val="24"/>
-                <w:szCs w:val="24"/>
               </w:rPr>
             </w:pPr>
             <w:r>
               <w:rPr>
-                <w:rFonts w:ascii="Segoe UI" w:eastAsia="굴림" w:hAnsi="Segoe UI" w:cs="Segoe UI"/>
+                <w:rFonts w:cs="Segoe UI"/>
                 <w:color w:val="24292E"/>
-                <w:sz w:val="24"/>
-                <w:szCs w:val="24"/>
               </w:rPr>
               <w:t>팀원</w:t>
             </w:r>
@@ -2217,18 +2142,14 @@
             <w:pPr>
               <w:spacing w:after="0" w:line="240" w:lineRule="auto"/>
               <w:rPr>
-                <w:rFonts w:ascii="Segoe UI" w:eastAsia="굴림" w:hAnsi="Segoe UI" w:cs="Segoe UI"/>
+                <w:rFonts w:cs="Segoe UI"/>
                 <w:color w:val="24292E"/>
-                <w:sz w:val="24"/>
-                <w:szCs w:val="24"/>
               </w:rPr>
             </w:pPr>
             <w:r>
               <w:rPr>
-                <w:rFonts w:ascii="Segoe UI" w:eastAsia="굴림" w:hAnsi="Segoe UI" w:cs="Segoe UI"/>
+                <w:rFonts w:cs="Segoe UI"/>
                 <w:color w:val="24292E"/>
-                <w:sz w:val="24"/>
-                <w:szCs w:val="24"/>
               </w:rPr>
               <w:t>황선준</w:t>
             </w:r>
@@ -2257,18 +2178,14 @@
             <w:pPr>
               <w:spacing w:after="0" w:line="240" w:lineRule="auto"/>
               <w:rPr>
-                <w:rFonts w:ascii="Segoe UI" w:eastAsia="굴림" w:hAnsi="Segoe UI" w:cs="Segoe UI"/>
+                <w:rFonts w:cs="Segoe UI"/>
                 <w:color w:val="24292E"/>
-                <w:sz w:val="24"/>
-                <w:szCs w:val="24"/>
               </w:rPr>
             </w:pPr>
             <w:r>
               <w:rPr>
-                <w:rFonts w:ascii="Segoe UI" w:eastAsia="굴림" w:hAnsi="Segoe UI" w:cs="Segoe UI"/>
+                <w:rFonts w:cs="Segoe UI"/>
                 <w:color w:val="24292E"/>
-                <w:sz w:val="24"/>
-                <w:szCs w:val="24"/>
               </w:rPr>
               <w:t>View, presentation, design/analysis/implementation docs</w:t>
             </w:r>
@@ -2284,6 +2201,9 @@
           <w:numId w:val="28"/>
         </w:numPr>
         <w:ind w:leftChars="0"/>
+        <w:rPr>
+          <w:rFonts w:ascii="맑은 고딕" w:eastAsia="맑은 고딕" w:hAnsi="맑은 고딕"/>
+        </w:rPr>
       </w:pPr>
       <w:r>
         <w:rPr>
@@ -2303,14 +2223,334 @@
         <w:pStyle w:val="afa"/>
         <w:ind w:leftChars="0" w:left="760"/>
         <w:rPr>
+          <w:rFonts w:eastAsia="바탕"/>
+        </w:rPr>
+      </w:pPr>
+    </w:p>
+    <w:p>
+      <w:pPr>
+        <w:pStyle w:val="afa"/>
+        <w:ind w:leftChars="0" w:left="760"/>
+        <w:rPr>
+          <w:rFonts w:eastAsia="바탕"/>
+        </w:rPr>
+      </w:pPr>
+    </w:p>
+    <w:p>
+      <w:pPr>
+        <w:pStyle w:val="afa"/>
+        <w:ind w:leftChars="0" w:left="760"/>
+        <w:rPr>
+          <w:rFonts w:eastAsia="바탕"/>
+        </w:rPr>
+      </w:pPr>
+    </w:p>
+    <w:p>
+      <w:pPr>
+        <w:pStyle w:val="afa"/>
+        <w:ind w:leftChars="0" w:left="760"/>
+        <w:rPr>
+          <w:rFonts w:eastAsia="바탕"/>
+        </w:rPr>
+      </w:pPr>
+    </w:p>
+    <w:p>
+      <w:pPr>
+        <w:pStyle w:val="afa"/>
+        <w:ind w:leftChars="0" w:left="760"/>
+        <w:rPr>
+          <w:rFonts w:eastAsia="바탕"/>
+        </w:rPr>
+      </w:pPr>
+    </w:p>
+    <w:p>
+      <w:pPr>
+        <w:pStyle w:val="afa"/>
+        <w:ind w:leftChars="0" w:left="760"/>
+        <w:rPr>
+          <w:rFonts w:eastAsia="바탕"/>
+        </w:rPr>
+      </w:pPr>
+    </w:p>
+    <w:p>
+      <w:pPr>
+        <w:pStyle w:val="afa"/>
+        <w:ind w:leftChars="0" w:left="760"/>
+        <w:rPr>
+          <w:rFonts w:eastAsia="바탕"/>
+        </w:rPr>
+      </w:pPr>
+    </w:p>
+    <w:p>
+      <w:pPr>
+        <w:pStyle w:val="afa"/>
+        <w:ind w:leftChars="0" w:left="760"/>
+        <w:rPr>
+          <w:rFonts w:eastAsia="바탕"/>
+        </w:rPr>
+      </w:pPr>
+    </w:p>
+    <w:p>
+      <w:pPr>
+        <w:pStyle w:val="afa"/>
+        <w:ind w:leftChars="0" w:left="760"/>
+        <w:rPr>
+          <w:rFonts w:eastAsia="바탕"/>
+        </w:rPr>
+      </w:pPr>
+    </w:p>
+    <w:p>
+      <w:pPr>
+        <w:pStyle w:val="afa"/>
+        <w:ind w:leftChars="0" w:left="760"/>
+        <w:rPr>
+          <w:rFonts w:eastAsia="바탕"/>
+        </w:rPr>
+      </w:pPr>
+    </w:p>
+    <w:p>
+      <w:pPr>
+        <w:pStyle w:val="afa"/>
+        <w:ind w:leftChars="0" w:left="760"/>
+        <w:rPr>
+          <w:rFonts w:eastAsia="바탕"/>
+        </w:rPr>
+      </w:pPr>
+    </w:p>
+    <w:p>
+      <w:pPr>
+        <w:pStyle w:val="afa"/>
+        <w:ind w:leftChars="0" w:left="760"/>
+        <w:rPr>
+          <w:rFonts w:eastAsia="바탕" w:hint="eastAsia"/>
+        </w:rPr>
+      </w:pPr>
+    </w:p>
+    <w:p>
+      <w:pPr>
+        <w:pStyle w:val="10"/>
+      </w:pPr>
+      <w:r>
+        <w:rPr>
           <w:rFonts w:hint="eastAsia"/>
         </w:rPr>
-      </w:pPr>
+        <w:lastRenderedPageBreak/>
+        <w:t xml:space="preserve">프로젝트 </w:t>
+      </w:r>
+      <w:r>
+        <w:rPr>
+          <w:rFonts w:hint="eastAsia"/>
+        </w:rPr>
+        <w:t>진행 과정</w:t>
+      </w:r>
+    </w:p>
+    <w:p>
+      <w:pPr>
+        <w:pStyle w:val="afa"/>
+        <w:numPr>
+          <w:ilvl w:val="0"/>
+          <w:numId w:val="28"/>
+        </w:numPr>
+        <w:ind w:leftChars="0"/>
+        <w:rPr>
+          <w:rFonts w:ascii="맑은 고딕" w:eastAsia="맑은 고딕" w:hAnsi="맑은 고딕"/>
+        </w:rPr>
+      </w:pPr>
+      <w:r>
+        <w:rPr>
+          <w:rFonts w:ascii="맑은 고딕" w:eastAsia="맑은 고딕" w:hAnsi="맑은 고딕" w:hint="eastAsia"/>
+        </w:rPr>
+        <w:t>Contributing Insight</w:t>
+      </w:r>
+      <w:r>
+        <w:rPr>
+          <w:rFonts w:ascii="맑은 고딕" w:eastAsia="맑은 고딕" w:hAnsi="맑은 고딕"/>
+        </w:rPr>
+        <w:t xml:space="preserve"> in GitHub</w:t>
+      </w:r>
       <w:bookmarkStart w:id="0" w:name="_GoBack"/>
       <w:bookmarkEnd w:id="0"/>
     </w:p>
+    <w:p>
+      <w:pPr>
+        <w:pStyle w:val="afa"/>
+        <w:numPr>
+          <w:ilvl w:val="1"/>
+          <w:numId w:val="28"/>
+        </w:numPr>
+        <w:ind w:leftChars="0"/>
+        <w:rPr>
+          <w:rFonts w:ascii="맑은 고딕" w:eastAsia="맑은 고딕" w:hAnsi="맑은 고딕"/>
+        </w:rPr>
+      </w:pPr>
+      <w:r>
+        <w:rPr>
+          <w:rFonts w:ascii="맑은 고딕" w:eastAsia="맑은 고딕" w:hAnsi="맑은 고딕"/>
+        </w:rPr>
+        <w:t>Commits</w:t>
+      </w:r>
+    </w:p>
+    <w:p>
+      <w:pPr>
+        <w:rPr>
+          <w:rFonts w:eastAsia="바탕" w:hint="eastAsia"/>
+        </w:rPr>
+      </w:pPr>
+      <w:r>
+        <w:rPr>
+          <w:noProof/>
+        </w:rPr>
+        <w:drawing>
+          <wp:inline distT="0" distB="0" distL="0" distR="0" wp14:anchorId="0C6D3246" wp14:editId="456046F6">
+            <wp:extent cx="5943600" cy="7268845"/>
+            <wp:effectExtent l="0" t="0" r="0" b="8255"/>
+            <wp:docPr id="4" name="그림 4"/>
+            <wp:cNvGraphicFramePr>
+              <a:graphicFrameLocks xmlns:a="http://schemas.openxmlformats.org/drawingml/2006/main" noChangeAspect="1"/>
+            </wp:cNvGraphicFramePr>
+            <a:graphic xmlns:a="http://schemas.openxmlformats.org/drawingml/2006/main">
+              <a:graphicData uri="http://schemas.openxmlformats.org/drawingml/2006/picture">
+                <pic:pic xmlns:pic="http://schemas.openxmlformats.org/drawingml/2006/picture">
+                  <pic:nvPicPr>
+                    <pic:cNvPr id="1" name=""/>
+                    <pic:cNvPicPr/>
+                  </pic:nvPicPr>
+                  <pic:blipFill>
+                    <a:blip r:embed="rId13"/>
+                    <a:stretch>
+                      <a:fillRect/>
+                    </a:stretch>
+                  </pic:blipFill>
+                  <pic:spPr>
+                    <a:xfrm>
+                      <a:off x="0" y="0"/>
+                      <a:ext cx="5943600" cy="7268845"/>
+                    </a:xfrm>
+                    <a:prstGeom prst="rect">
+                      <a:avLst/>
+                    </a:prstGeom>
+                  </pic:spPr>
+                </pic:pic>
+              </a:graphicData>
+            </a:graphic>
+          </wp:inline>
+        </w:drawing>
+      </w:r>
+    </w:p>
+    <w:p>
+      <w:pPr>
+        <w:pStyle w:val="afa"/>
+        <w:numPr>
+          <w:ilvl w:val="1"/>
+          <w:numId w:val="28"/>
+        </w:numPr>
+        <w:ind w:leftChars="0"/>
+        <w:rPr>
+          <w:rFonts w:ascii="맑은 고딕" w:eastAsia="맑은 고딕" w:hAnsi="맑은 고딕"/>
+        </w:rPr>
+      </w:pPr>
+      <w:r>
+        <w:rPr>
+          <w:rFonts w:ascii="맑은 고딕" w:eastAsia="맑은 고딕" w:hAnsi="맑은 고딕"/>
+        </w:rPr>
+        <w:lastRenderedPageBreak/>
+        <w:t>additions</w:t>
+      </w:r>
+    </w:p>
+    <w:p>
+      <w:pPr>
+        <w:rPr>
+          <w:rFonts w:eastAsia="바탕" w:hint="eastAsia"/>
+        </w:rPr>
+      </w:pPr>
+      <w:r>
+        <w:rPr>
+          <w:noProof/>
+        </w:rPr>
+        <w:drawing>
+          <wp:inline distT="0" distB="0" distL="0" distR="0" wp14:anchorId="668C5DA1" wp14:editId="69B51D09">
+            <wp:extent cx="5943600" cy="7231380"/>
+            <wp:effectExtent l="0" t="0" r="0" b="7620"/>
+            <wp:docPr id="5" name="그림 5"/>
+            <wp:cNvGraphicFramePr>
+              <a:graphicFrameLocks xmlns:a="http://schemas.openxmlformats.org/drawingml/2006/main" noChangeAspect="1"/>
+            </wp:cNvGraphicFramePr>
+            <a:graphic xmlns:a="http://schemas.openxmlformats.org/drawingml/2006/main">
+              <a:graphicData uri="http://schemas.openxmlformats.org/drawingml/2006/picture">
+                <pic:pic xmlns:pic="http://schemas.openxmlformats.org/drawingml/2006/picture">
+                  <pic:nvPicPr>
+                    <pic:cNvPr id="1" name=""/>
+                    <pic:cNvPicPr/>
+                  </pic:nvPicPr>
+                  <pic:blipFill>
+                    <a:blip r:embed="rId14"/>
+                    <a:stretch>
+                      <a:fillRect/>
+                    </a:stretch>
+                  </pic:blipFill>
+                  <pic:spPr>
+                    <a:xfrm>
+                      <a:off x="0" y="0"/>
+                      <a:ext cx="5943600" cy="7231380"/>
+                    </a:xfrm>
+                    <a:prstGeom prst="rect">
+                      <a:avLst/>
+                    </a:prstGeom>
+                  </pic:spPr>
+                </pic:pic>
+              </a:graphicData>
+            </a:graphic>
+          </wp:inline>
+        </w:drawing>
+      </w:r>
+    </w:p>
+    <w:p>
+      <w:pPr>
+        <w:pStyle w:val="afa"/>
+        <w:ind w:leftChars="0" w:left="760"/>
+        <w:rPr>
+          <w:rFonts w:eastAsia="바탕"/>
+        </w:rPr>
+      </w:pPr>
+    </w:p>
+    <w:p>
+      <w:pPr>
+        <w:pStyle w:val="afa"/>
+        <w:ind w:leftChars="0" w:left="760"/>
+        <w:rPr>
+          <w:rFonts w:eastAsia="바탕"/>
+        </w:rPr>
+      </w:pPr>
+    </w:p>
+    <w:p>
+      <w:pPr>
+        <w:pStyle w:val="10"/>
+      </w:pPr>
+      <w:r>
+        <w:rPr>
+          <w:rFonts w:hint="eastAsia"/>
+        </w:rPr>
+        <w:lastRenderedPageBreak/>
+        <w:t xml:space="preserve">프로젝트 </w:t>
+      </w:r>
+      <w:r>
+        <w:rPr>
+          <w:rFonts w:hint="eastAsia"/>
+        </w:rPr>
+        <w:t>후기</w:t>
+      </w:r>
+    </w:p>
+    <w:p>
+      <w:pPr>
+        <w:pStyle w:val="afa"/>
+        <w:ind w:leftChars="0" w:left="760"/>
+        <w:rPr>
+          <w:rFonts w:eastAsia="바탕" w:hint="eastAsia"/>
+        </w:rPr>
+      </w:pPr>
+    </w:p>
     <w:sectPr>
-      <w:footerReference w:type="default" r:id="rId13"/>
+      <w:footerReference w:type="default" r:id="rId15"/>
       <w:pgSz w:w="12240" w:h="15840" w:code="1"/>
       <w:pgMar w:top="1080" w:right="1440" w:bottom="1080" w:left="1440" w:header="720" w:footer="720" w:gutter="0"/>
       <w:cols w:space="720"/>
@@ -2456,7 +2696,7 @@
         <w:noProof/>
         <w:lang w:val="ko-KR"/>
       </w:rPr>
-      <w:t>2</w:t>
+      <w:t>5</w:t>
     </w:r>
     <w:r>
       <w:rPr>
@@ -5209,7 +5449,7 @@
         <w:rFonts w:ascii="맑은 고딕" w:eastAsia="맑은 고딕" w:hAnsi="맑은 고딕" w:cs="맑은 고딕" w:hint="eastAsia"/>
       </w:rPr>
     </w:lvl>
-    <w:lvl w:ilvl="1" w:tplc="04090003" w:tentative="1">
+    <w:lvl w:ilvl="1" w:tplc="04090003">
       <w:start w:val="1"/>
       <w:numFmt w:val="bullet"/>
       <w:lvlText w:val=""/>
@@ -6888,7 +7128,7 @@
     <w:charset w:val="00"/>
     <w:family w:val="modern"/>
     <w:pitch w:val="fixed"/>
-    <w:sig w:usb0="E0002EFF" w:usb1="C0007843" w:usb2="00000009" w:usb3="00000000" w:csb0="000001FF" w:csb1="00000000"/>
+    <w:sig w:usb0="E0002AFF" w:usb1="C0007843" w:usb2="00000009" w:usb3="00000000" w:csb0="000001FF" w:csb1="00000000"/>
   </w:font>
   <w:font w:name="Garamond">
     <w:panose1 w:val="02020404030301010803"/>
@@ -6927,14 +7167,6 @@
     <w:pitch w:val="variable"/>
     <w:sig w:usb0="E10022FF" w:usb1="C000E47F" w:usb2="00000029" w:usb3="00000000" w:csb0="000001DF" w:csb1="00000000"/>
   </w:font>
-  <w:font w:name="굴림">
-    <w:altName w:val="Gulim"/>
-    <w:panose1 w:val="020B0600000101010101"/>
-    <w:charset w:val="81"/>
-    <w:family w:val="modern"/>
-    <w:pitch w:val="variable"/>
-    <w:sig w:usb0="B00002AF" w:usb1="69D77CFB" w:usb2="00000030" w:usb3="00000000" w:csb0="0008009F" w:csb1="00000000"/>
-  </w:font>
 </w:fonts>
 </file>
 
@@ -6965,6 +7197,7 @@
   <w:rsids>
     <w:rsidRoot w:val="00003680"/>
     <w:rsid w:val="00003680"/>
+    <w:rsid w:val="00037D07"/>
     <w:rsid w:val="00380730"/>
     <w:rsid w:val="003A41DD"/>
     <w:rsid w:val="003E1E56"/>
@@ -7805,7 +8038,7 @@
 </file>
 
 <file path=customXml/itemProps3.xml><?xml version="1.0" encoding="utf-8"?>
-<ds:datastoreItem xmlns:ds="http://schemas.openxmlformats.org/officeDocument/2006/customXml" ds:itemID="{B76D86D4-384B-42DD-8A7C-462785C05C44}">
+<ds:datastoreItem xmlns:ds="http://schemas.openxmlformats.org/officeDocument/2006/customXml" ds:itemID="{418FB269-A225-4BAB-B288-EF16C21A69E0}">
   <ds:schemaRefs>
     <ds:schemaRef ds:uri="http://schemas.openxmlformats.org/officeDocument/2006/bibliography"/>
   </ds:schemaRefs>

</xml_diff>